<commit_message>
floor name in config api
</commit_message>
<xml_diff>
--- a/zoy-admin-server/src/main/resources/templates/regesterTenantsReport.docx
+++ b/zoy-admin-server/src/main/resources/templates/regesterTenantsReport.docx
@@ -5,21 +5,24 @@
     <w:tbl>
       <w:tblPr>
         <w:tblStyle w:val="TableGrid"/>
-        <w:tblpPr w:leftFromText="180" w:rightFromText="180" w:vertAnchor="text" w:horzAnchor="margin" w:tblpY="941"/>
-        <w:tblW w:w="13325" w:type="dxa"/>
-        <w:tblLayout w:type="fixed"/>
+        <w:tblpPr w:leftFromText="180" w:rightFromText="180" w:vertAnchor="text" w:tblpXSpec="center" w:tblpY="421"/>
+        <w:tblOverlap w:val="never"/>
+        <w:tblW w:w="5000" w:type="pct"/>
         <w:tblLook w:val="04A0" w:firstRow="1" w:lastRow="0" w:firstColumn="1" w:lastColumn="0" w:noHBand="0" w:noVBand="1"/>
       </w:tblPr>
       <w:tblGrid>
-        <w:gridCol w:w="2689"/>
-        <w:gridCol w:w="4110"/>
-        <w:gridCol w:w="3119"/>
-        <w:gridCol w:w="3407"/>
+        <w:gridCol w:w="2366"/>
+        <w:gridCol w:w="4159"/>
+        <w:gridCol w:w="3981"/>
+        <w:gridCol w:w="3442"/>
       </w:tblGrid>
       <w:tr>
+        <w:trPr>
+          <w:trHeight w:val="170"/>
+        </w:trPr>
         <w:tc>
           <w:tcPr>
-            <w:tcW w:w="2689" w:type="dxa"/>
+            <w:tcW w:w="848" w:type="pct"/>
             <w:vAlign w:val="center"/>
           </w:tcPr>
           <w:p>
@@ -58,7 +61,7 @@
         </w:tc>
         <w:tc>
           <w:tcPr>
-            <w:tcW w:w="4110" w:type="dxa"/>
+            <w:tcW w:w="1491" w:type="pct"/>
             <w:vAlign w:val="center"/>
           </w:tcPr>
           <w:p>
@@ -80,10 +83,25 @@
                 <w:szCs w:val="18"/>
                 <w:shd w:val="clear" w:color="auto" w:fill="FFFFFF"/>
               </w:rPr>
-              <w:t xml:space="preserve">Tenant </w:t>
-            </w:r>
-            <w:bookmarkStart w:id="0" w:name="_GoBack"/>
-            <w:bookmarkEnd w:id="0"/>
+              <w:t>Tenant Contact Number</w:t>
+            </w:r>
+          </w:p>
+        </w:tc>
+        <w:tc>
+          <w:tcPr>
+            <w:tcW w:w="1427" w:type="pct"/>
+            <w:vAlign w:val="center"/>
+          </w:tcPr>
+          <w:p>
+            <w:pPr>
+              <w:jc w:val="center"/>
+              <w:rPr>
+                <w:rFonts w:ascii="Consolas" w:hAnsi="Consolas"/>
+                <w:b/>
+                <w:sz w:val="18"/>
+                <w:szCs w:val="18"/>
+              </w:rPr>
+            </w:pPr>
             <w:r>
               <w:rPr>
                 <w:rFonts w:ascii="Consolas" w:hAnsi="Consolas" w:cs="Calibri"/>
@@ -93,13 +111,13 @@
                 <w:szCs w:val="18"/>
                 <w:shd w:val="clear" w:color="auto" w:fill="FFFFFF"/>
               </w:rPr>
-              <w:t>Contact Number</w:t>
+              <w:t>Tenant Email Address</w:t>
             </w:r>
           </w:p>
         </w:tc>
         <w:tc>
           <w:tcPr>
-            <w:tcW w:w="3119" w:type="dxa"/>
+            <w:tcW w:w="1234" w:type="pct"/>
             <w:vAlign w:val="center"/>
           </w:tcPr>
           <w:p>
@@ -121,34 +139,6 @@
                 <w:szCs w:val="18"/>
                 <w:shd w:val="clear" w:color="auto" w:fill="FFFFFF"/>
               </w:rPr>
-              <w:t>Tenant Email Address</w:t>
-            </w:r>
-          </w:p>
-        </w:tc>
-        <w:tc>
-          <w:tcPr>
-            <w:tcW w:w="3407" w:type="dxa"/>
-            <w:vAlign w:val="center"/>
-          </w:tcPr>
-          <w:p>
-            <w:pPr>
-              <w:jc w:val="center"/>
-              <w:rPr>
-                <w:rFonts w:ascii="Consolas" w:hAnsi="Consolas"/>
-                <w:b/>
-                <w:sz w:val="18"/>
-                <w:szCs w:val="18"/>
-              </w:rPr>
-            </w:pPr>
-            <w:r>
-              <w:rPr>
-                <w:rFonts w:ascii="Consolas" w:hAnsi="Consolas" w:cs="Calibri"/>
-                <w:b/>
-                <w:color w:val="242424"/>
-                <w:sz w:val="18"/>
-                <w:szCs w:val="18"/>
-                <w:shd w:val="clear" w:color="auto" w:fill="FFFFFF"/>
-              </w:rPr>
               <w:t>Registration Date</w:t>
             </w:r>
           </w:p>
@@ -156,11 +146,11 @@
       </w:tr>
       <w:tr>
         <w:trPr>
-          <w:trHeight w:val="617"/>
+          <w:trHeight w:val="500"/>
         </w:trPr>
         <w:tc>
           <w:tcPr>
-            <w:tcW w:w="2689" w:type="dxa"/>
+            <w:tcW w:w="848" w:type="pct"/>
             <w:vAlign w:val="center"/>
           </w:tcPr>
           <w:p>
@@ -200,7 +190,7 @@
         </w:tc>
         <w:tc>
           <w:tcPr>
-            <w:tcW w:w="4110" w:type="dxa"/>
+            <w:tcW w:w="1491" w:type="pct"/>
             <w:vAlign w:val="center"/>
           </w:tcPr>
           <w:p>
@@ -224,7 +214,6 @@
               </w:rPr>
               <w:t>${</w:t>
             </w:r>
-            <w:proofErr w:type="spellStart"/>
             <w:r>
               <w:rPr>
                 <w:rFonts w:ascii="Segoe UI" w:hAnsi="Segoe UI" w:cs="Segoe UI"/>
@@ -234,7 +223,6 @@
               </w:rPr>
               <w:t>tenantContactNumber</w:t>
             </w:r>
-            <w:proofErr w:type="spellEnd"/>
             <w:r>
               <w:rPr>
                 <w:rFonts w:ascii="Segoe UI" w:hAnsi="Segoe UI" w:cs="Segoe UI"/>
@@ -248,7 +236,7 @@
         </w:tc>
         <w:tc>
           <w:tcPr>
-            <w:tcW w:w="3119" w:type="dxa"/>
+            <w:tcW w:w="1427" w:type="pct"/>
             <w:vAlign w:val="center"/>
           </w:tcPr>
           <w:p>
@@ -293,7 +281,7 @@
         </w:tc>
         <w:tc>
           <w:tcPr>
-            <w:tcW w:w="3407" w:type="dxa"/>
+            <w:tcW w:w="1234" w:type="pct"/>
             <w:vAlign w:val="center"/>
           </w:tcPr>
           <w:p>
@@ -331,7 +319,15 @@
         </w:tc>
       </w:tr>
     </w:tbl>
-    <w:p/>
+    <w:p>
+      <w:pPr>
+        <w:tabs>
+          <w:tab w:val="left" w:pos="4200"/>
+        </w:tabs>
+      </w:pPr>
+      <w:bookmarkStart w:id="0" w:name="_GoBack"/>
+      <w:bookmarkEnd w:id="0"/>
+    </w:p>
     <w:sectPr>
       <w:headerReference w:type="even" r:id="rId7"/>
       <w:headerReference w:type="default" r:id="rId8"/>
@@ -1593,7 +1589,7 @@
 </file>
 
 <file path=customXml/itemProps1.xml><?xml version="1.0" encoding="utf-8"?>
-<ds:datastoreItem xmlns:ds="http://schemas.openxmlformats.org/officeDocument/2006/customXml" ds:itemID="{9ECE2406-DFD5-4457-ABF9-3D8F1E3D2F57}">
+<ds:datastoreItem xmlns:ds="http://schemas.openxmlformats.org/officeDocument/2006/customXml" ds:itemID="{14497814-B574-4ECD-90EC-8A0A231BA7BC}">
   <ds:schemaRefs>
     <ds:schemaRef ds:uri="http://schemas.openxmlformats.org/officeDocument/2006/bibliography"/>
   </ds:schemaRefs>

</xml_diff>